<commit_message>
project costing is added
</commit_message>
<xml_diff>
--- a/FYP Proposal Document V9.docx
+++ b/FYP Proposal Document V9.docx
@@ -2357,7 +2357,6 @@
           <w:docPartUnique/>
         </w:docPartObj>
       </w:sdtPr>
-      <w:sdtEndPr/>
       <w:sdtContent>
         <w:p>
           <w:pPr>
@@ -12671,8 +12670,6 @@
           <w:szCs w:val="28"/>
         </w:rPr>
       </w:pPr>
-      <w:bookmarkStart w:id="15" w:name="_GoBack"/>
-      <w:bookmarkEnd w:id="15"/>
     </w:p>
     <w:p>
       <w:pPr>
@@ -12995,7 +12992,7 @@
         <w:rPr>
           <w:rFonts w:ascii="Arial" w:eastAsia="Arial" w:hAnsi="Arial" w:cs="Arial"/>
         </w:rPr>
-        <w:t>React JS</w:t>
+        <w:t xml:space="preserve">Insomnia </w:t>
       </w:r>
     </w:p>
     <w:p>
@@ -13013,7 +13010,7 @@
         <w:rPr>
           <w:rFonts w:ascii="Arial" w:eastAsia="Arial" w:hAnsi="Arial" w:cs="Arial"/>
         </w:rPr>
-        <w:t>MongoDB</w:t>
+        <w:t>Git / GitBash</w:t>
       </w:r>
     </w:p>
     <w:p>
@@ -13031,7 +13028,7 @@
         <w:rPr>
           <w:rFonts w:ascii="Arial" w:eastAsia="Arial" w:hAnsi="Arial" w:cs="Arial"/>
         </w:rPr>
-        <w:t>React Native</w:t>
+        <w:t>React JS</w:t>
       </w:r>
     </w:p>
     <w:p>
@@ -13049,7 +13046,7 @@
         <w:rPr>
           <w:rFonts w:ascii="Arial" w:eastAsia="Arial" w:hAnsi="Arial" w:cs="Arial"/>
         </w:rPr>
-        <w:t>React Navigation</w:t>
+        <w:t>MongoDB</w:t>
       </w:r>
     </w:p>
     <w:p>
@@ -13067,6 +13064,42 @@
         <w:rPr>
           <w:rFonts w:ascii="Arial" w:eastAsia="Arial" w:hAnsi="Arial" w:cs="Arial"/>
         </w:rPr>
+        <w:t>React Native</w:t>
+      </w:r>
+    </w:p>
+    <w:p>
+      <w:pPr>
+        <w:pStyle w:val="ListParagraph"/>
+        <w:numPr>
+          <w:ilvl w:val="0"/>
+          <w:numId w:val="17"/>
+        </w:numPr>
+        <w:rPr>
+          <w:rFonts w:ascii="Arial" w:eastAsia="Arial" w:hAnsi="Arial" w:cs="Arial"/>
+        </w:rPr>
+      </w:pPr>
+      <w:r>
+        <w:rPr>
+          <w:rFonts w:ascii="Arial" w:eastAsia="Arial" w:hAnsi="Arial" w:cs="Arial"/>
+        </w:rPr>
+        <w:t>React Navigation</w:t>
+      </w:r>
+    </w:p>
+    <w:p>
+      <w:pPr>
+        <w:pStyle w:val="ListParagraph"/>
+        <w:numPr>
+          <w:ilvl w:val="0"/>
+          <w:numId w:val="17"/>
+        </w:numPr>
+        <w:rPr>
+          <w:rFonts w:ascii="Arial" w:eastAsia="Arial" w:hAnsi="Arial" w:cs="Arial"/>
+        </w:rPr>
+      </w:pPr>
+      <w:r>
+        <w:rPr>
+          <w:rFonts w:ascii="Arial" w:eastAsia="Arial" w:hAnsi="Arial" w:cs="Arial"/>
+        </w:rPr>
         <w:t>Node JS</w:t>
       </w:r>
     </w:p>
@@ -13138,6 +13171,12 @@
         </w:rPr>
         <w:t>Windows / Linux OS</w:t>
       </w:r>
+      <w:r>
+        <w:rPr>
+          <w:rFonts w:ascii="Arial" w:eastAsia="Arial" w:hAnsi="Arial" w:cs="Arial"/>
+        </w:rPr>
+        <w:t>/ Mac OS</w:t>
+      </w:r>
     </w:p>
     <w:p>
       <w:pPr>
@@ -13343,7 +13382,7 @@
           <w:sz w:val="26"/>
           <w:szCs w:val="26"/>
         </w:rPr>
-        <w:t xml:space="preserve">Total Hours - </w:t>
+        <w:t>Total Hours – 20</w:t>
       </w:r>
       <w:r>
         <w:rPr>
@@ -13351,7 +13390,7 @@
           <w:sz w:val="26"/>
           <w:szCs w:val="26"/>
         </w:rPr>
-        <w:t>___</w:t>
+        <w:t>0</w:t>
       </w:r>
       <w:r>
         <w:rPr>
@@ -13361,16 +13400,30 @@
         </w:rPr>
         <w:t xml:space="preserve"> </w:t>
       </w:r>
-      <w:proofErr w:type="spellStart"/>
       <w:r>
         <w:rPr>
           <w:rFonts w:ascii="Arial" w:eastAsia="Arial" w:hAnsi="Arial" w:cs="Arial"/>
           <w:sz w:val="26"/>
           <w:szCs w:val="26"/>
         </w:rPr>
-        <w:t>hrs</w:t>
-      </w:r>
-      <w:proofErr w:type="spellEnd"/>
+        <w:t>h</w:t>
+      </w:r>
+      <w:r>
+        <w:rPr>
+          <w:rFonts w:ascii="Arial" w:eastAsia="Arial" w:hAnsi="Arial" w:cs="Arial"/>
+          <w:sz w:val="26"/>
+          <w:szCs w:val="26"/>
+        </w:rPr>
+        <w:t>ou</w:t>
+      </w:r>
+      <w:r>
+        <w:rPr>
+          <w:rFonts w:ascii="Arial" w:eastAsia="Arial" w:hAnsi="Arial" w:cs="Arial"/>
+          <w:sz w:val="26"/>
+          <w:szCs w:val="26"/>
+        </w:rPr>
+        <w:t>rs</w:t>
+      </w:r>
     </w:p>
     <w:p>
       <w:pPr>
@@ -13390,34 +13443,8 @@
           <w:sz w:val="26"/>
           <w:szCs w:val="26"/>
         </w:rPr>
-        <w:t xml:space="preserve">Per Hour Rate - </w:t>
-      </w:r>
-      <w:r>
-        <w:rPr>
-          <w:rFonts w:ascii="Arial" w:eastAsia="Arial" w:hAnsi="Arial" w:cs="Arial"/>
-          <w:sz w:val="26"/>
-          <w:szCs w:val="26"/>
-        </w:rPr>
-        <w:t xml:space="preserve">___ </w:t>
-      </w:r>
-      <w:r>
-        <w:rPr>
-          <w:rFonts w:ascii="Arial" w:eastAsia="Arial" w:hAnsi="Arial" w:cs="Arial"/>
-          <w:sz w:val="26"/>
-          <w:szCs w:val="26"/>
-        </w:rPr>
-        <w:t xml:space="preserve"> </w:t>
-      </w:r>
-      <w:proofErr w:type="spellStart"/>
-      <w:r>
-        <w:rPr>
-          <w:rFonts w:ascii="Arial" w:eastAsia="Arial" w:hAnsi="Arial" w:cs="Arial"/>
-          <w:sz w:val="26"/>
-          <w:szCs w:val="26"/>
-        </w:rPr>
-        <w:t>Rs</w:t>
-      </w:r>
-      <w:proofErr w:type="spellEnd"/>
+        <w:t xml:space="preserve">Per Hour Rate – 10$ </w:t>
+      </w:r>
       <w:r>
         <w:rPr>
           <w:rFonts w:ascii="Arial" w:eastAsia="Arial" w:hAnsi="Arial" w:cs="Arial"/>
@@ -13453,18 +13480,8 @@
           <w:sz w:val="26"/>
           <w:szCs w:val="26"/>
         </w:rPr>
-        <w:t xml:space="preserve">___ </w:t>
-      </w:r>
-      <w:proofErr w:type="spellStart"/>
-      <w:r>
-        <w:rPr>
-          <w:rFonts w:ascii="Arial" w:eastAsia="Arial" w:hAnsi="Arial" w:cs="Arial"/>
-          <w:sz w:val="26"/>
-          <w:szCs w:val="26"/>
-        </w:rPr>
-        <w:t>Rs</w:t>
-      </w:r>
-      <w:proofErr w:type="spellEnd"/>
+        <w:t>2000$</w:t>
+      </w:r>
     </w:p>
     <w:p>
       <w:pPr>
@@ -13492,18 +13509,16 @@
           <w:sz w:val="26"/>
           <w:szCs w:val="26"/>
         </w:rPr>
-        <w:t xml:space="preserve">___ </w:t>
-      </w:r>
-      <w:proofErr w:type="spellStart"/>
+        <w:t>--</w:t>
+      </w:r>
       <w:r>
         <w:rPr>
           <w:rFonts w:ascii="Arial" w:eastAsia="Arial" w:hAnsi="Arial" w:cs="Arial"/>
           <w:sz w:val="26"/>
           <w:szCs w:val="26"/>
         </w:rPr>
-        <w:t>Rs</w:t>
-      </w:r>
-      <w:proofErr w:type="spellEnd"/>
+        <w:t xml:space="preserve"> </w:t>
+      </w:r>
     </w:p>
     <w:p>
       <w:pPr>
@@ -13523,7 +13538,7 @@
           <w:sz w:val="26"/>
           <w:szCs w:val="26"/>
         </w:rPr>
-        <w:t xml:space="preserve">Other resources - </w:t>
+        <w:t xml:space="preserve">Other resources </w:t>
       </w:r>
       <w:r>
         <w:rPr>
@@ -13531,18 +13546,108 @@
           <w:sz w:val="26"/>
           <w:szCs w:val="26"/>
         </w:rPr>
-        <w:t xml:space="preserve">___ </w:t>
-      </w:r>
-      <w:proofErr w:type="spellStart"/>
+        <w:t>–</w:t>
+      </w:r>
       <w:r>
         <w:rPr>
           <w:rFonts w:ascii="Arial" w:eastAsia="Arial" w:hAnsi="Arial" w:cs="Arial"/>
           <w:sz w:val="26"/>
           <w:szCs w:val="26"/>
         </w:rPr>
-        <w:t>Rs</w:t>
+        <w:t xml:space="preserve"> </w:t>
+      </w:r>
+    </w:p>
+    <w:p>
+      <w:pPr>
+        <w:numPr>
+          <w:ilvl w:val="2"/>
+          <w:numId w:val="9"/>
+        </w:numPr>
+        <w:rPr>
+          <w:rFonts w:ascii="Arial" w:eastAsia="Arial" w:hAnsi="Arial" w:cs="Arial"/>
+          <w:sz w:val="26"/>
+          <w:szCs w:val="26"/>
+        </w:rPr>
+      </w:pPr>
+      <w:r>
+        <w:rPr>
+          <w:rFonts w:ascii="Arial" w:eastAsia="Arial" w:hAnsi="Arial" w:cs="Arial"/>
+          <w:sz w:val="26"/>
+          <w:szCs w:val="26"/>
+        </w:rPr>
+        <w:t>– Cloud Server  400$</w:t>
+      </w:r>
+    </w:p>
+    <w:p>
+      <w:pPr>
+        <w:numPr>
+          <w:ilvl w:val="2"/>
+          <w:numId w:val="9"/>
+        </w:numPr>
+        <w:rPr>
+          <w:rFonts w:ascii="Arial" w:eastAsia="Arial" w:hAnsi="Arial" w:cs="Arial"/>
+          <w:sz w:val="26"/>
+          <w:szCs w:val="26"/>
+        </w:rPr>
+      </w:pPr>
+      <w:r>
+        <w:rPr>
+          <w:rFonts w:ascii="Arial" w:eastAsia="Arial" w:hAnsi="Arial" w:cs="Arial"/>
+          <w:sz w:val="26"/>
+          <w:szCs w:val="26"/>
+        </w:rPr>
+        <w:lastRenderedPageBreak/>
+        <w:t>– Deployment    350$</w:t>
+      </w:r>
+    </w:p>
+    <w:p>
+      <w:pPr>
+        <w:numPr>
+          <w:ilvl w:val="2"/>
+          <w:numId w:val="9"/>
+        </w:numPr>
+        <w:rPr>
+          <w:rFonts w:ascii="Arial" w:eastAsia="Arial" w:hAnsi="Arial" w:cs="Arial"/>
+          <w:sz w:val="26"/>
+          <w:szCs w:val="26"/>
+        </w:rPr>
+      </w:pPr>
+      <w:r>
+        <w:rPr>
+          <w:rFonts w:ascii="Arial" w:eastAsia="Arial" w:hAnsi="Arial" w:cs="Arial"/>
+          <w:sz w:val="26"/>
+          <w:szCs w:val="26"/>
+        </w:rPr>
+        <w:t xml:space="preserve">– Third Party </w:t>
+      </w:r>
+      <w:proofErr w:type="spellStart"/>
+      <w:r>
+        <w:rPr>
+          <w:rFonts w:ascii="Arial" w:eastAsia="Arial" w:hAnsi="Arial" w:cs="Arial"/>
+          <w:sz w:val="26"/>
+          <w:szCs w:val="26"/>
+        </w:rPr>
+        <w:t>Api’s</w:t>
       </w:r>
       <w:proofErr w:type="spellEnd"/>
+      <w:r>
+        <w:rPr>
+          <w:rFonts w:ascii="Arial" w:eastAsia="Arial" w:hAnsi="Arial" w:cs="Arial"/>
+          <w:sz w:val="26"/>
+          <w:szCs w:val="26"/>
+        </w:rPr>
+        <w:t xml:space="preserve"> (Google Map, Payment Methods, Data)  300$</w:t>
+      </w:r>
+    </w:p>
+    <w:p>
+      <w:pPr>
+        <w:ind w:left="2160"/>
+        <w:rPr>
+          <w:rFonts w:ascii="Arial" w:eastAsia="Arial" w:hAnsi="Arial" w:cs="Arial"/>
+          <w:sz w:val="26"/>
+          <w:szCs w:val="26"/>
+        </w:rPr>
+      </w:pPr>
     </w:p>
     <w:p>
       <w:pPr>
@@ -13575,9 +13680,8 @@
           <w:sz w:val="26"/>
           <w:szCs w:val="26"/>
         </w:rPr>
-        <w:t xml:space="preserve">Total cost </w:t>
-      </w:r>
-      <w:proofErr w:type="spellStart"/>
+        <w:t xml:space="preserve">Total cost $. -- </w:t>
+      </w:r>
       <w:r>
         <w:rPr>
           <w:rFonts w:ascii="Arial" w:eastAsia="Arial" w:hAnsi="Arial" w:cs="Arial"/>
@@ -13586,9 +13690,10 @@
           <w:sz w:val="26"/>
           <w:szCs w:val="26"/>
         </w:rPr>
-        <w:t>Rs</w:t>
-      </w:r>
-      <w:proofErr w:type="spellEnd"/>
+        <w:t>30</w:t>
+      </w:r>
+      <w:bookmarkStart w:id="15" w:name="_GoBack"/>
+      <w:bookmarkEnd w:id="15"/>
       <w:r>
         <w:rPr>
           <w:rFonts w:ascii="Arial" w:eastAsia="Arial" w:hAnsi="Arial" w:cs="Arial"/>
@@ -13597,7 +13702,7 @@
           <w:sz w:val="26"/>
           <w:szCs w:val="26"/>
         </w:rPr>
-        <w:t xml:space="preserve">. -  </w:t>
+        <w:t>50$</w:t>
       </w:r>
       <w:r>
         <w:rPr>
@@ -13607,20 +13712,8 @@
           <w:sz w:val="26"/>
           <w:szCs w:val="26"/>
         </w:rPr>
-        <w:t xml:space="preserve">___ </w:t>
-      </w:r>
-      <w:proofErr w:type="spellStart"/>
-      <w:r>
-        <w:rPr>
-          <w:rFonts w:ascii="Arial" w:eastAsia="Arial" w:hAnsi="Arial" w:cs="Arial"/>
-          <w:b/>
-          <w:bCs/>
-          <w:sz w:val="26"/>
-          <w:szCs w:val="26"/>
-        </w:rPr>
-        <w:t>Rs</w:t>
-      </w:r>
-      <w:proofErr w:type="spellEnd"/>
+        <w:t xml:space="preserve"> </w:t>
+      </w:r>
     </w:p>
     <w:p>
       <w:pPr>
@@ -15198,7 +15291,7 @@
         <w:rFonts w:ascii="Noto Sans Symbols" w:hAnsi="Noto Sans Symbols" w:hint="default"/>
       </w:rPr>
     </w:lvl>
-    <w:lvl w:ilvl="2" w:tplc="F39E7584" w:tentative="1">
+    <w:lvl w:ilvl="2" w:tplc="F39E7584">
       <w:start w:val="1"/>
       <w:numFmt w:val="bullet"/>
       <w:lvlText w:val="○"/>
@@ -20156,7 +20249,7 @@
 </file>
 
 <file path=customXml/itemProps2.xml><?xml version="1.0" encoding="utf-8"?>
-<ds:datastoreItem xmlns:ds="http://schemas.openxmlformats.org/officeDocument/2006/customXml" ds:itemID="{01A7059C-2E15-43E1-B907-CCEBC8549133}">
+<ds:datastoreItem xmlns:ds="http://schemas.openxmlformats.org/officeDocument/2006/customXml" ds:itemID="{AAED9745-7479-4AFB-AC62-F36D9C0478FF}">
   <ds:schemaRefs>
     <ds:schemaRef ds:uri="http://schemas.openxmlformats.org/officeDocument/2006/bibliography"/>
   </ds:schemaRefs>

</xml_diff>